<commit_message>
bit stuffing correct I think
</commit_message>
<xml_diff>
--- a/Design Deliverables (Paper Revisions)/Testing Documents/TNC Testing Form.docx
+++ b/Design Deliverables (Paper Revisions)/Testing Documents/TNC Testing Form.docx
@@ -9,8 +9,8 @@
         <w:tblLook w:val="04A0" w:firstRow="1" w:lastRow="0" w:firstColumn="1" w:lastColumn="0" w:noHBand="0" w:noVBand="1"/>
       </w:tblPr>
       <w:tblGrid>
-        <w:gridCol w:w="2504"/>
-        <w:gridCol w:w="6846"/>
+        <w:gridCol w:w="2013"/>
+        <w:gridCol w:w="7337"/>
       </w:tblGrid>
       <w:tr>
         <w:tc>
@@ -54,6 +54,9 @@
               </w:tabs>
               <w:jc w:val="center"/>
             </w:pPr>
+            <w:r>
+              <w:t>Data Extraction</w:t>
+            </w:r>
           </w:p>
         </w:tc>
       </w:tr>
@@ -80,6 +83,9 @@
             <w:pPr>
               <w:jc w:val="center"/>
             </w:pPr>
+            <w:r>
+              <w:t>2.1.3.1</w:t>
+            </w:r>
           </w:p>
         </w:tc>
       </w:tr>
@@ -106,6 +112,9 @@
             <w:pPr>
               <w:jc w:val="center"/>
             </w:pPr>
+            <w:r>
+              <w:t>11/1/20</w:t>
+            </w:r>
           </w:p>
         </w:tc>
       </w:tr>
@@ -132,6 +141,9 @@
             <w:pPr>
               <w:jc w:val="center"/>
             </w:pPr>
+            <w:r>
+              <w:t>Kobe Keopraseuth, Kaleb Leon, David Cain</w:t>
+            </w:r>
           </w:p>
         </w:tc>
       </w:tr>
@@ -186,7 +198,11 @@
             <w:tcW w:w="6846" w:type="dxa"/>
             <w:vAlign w:val="center"/>
           </w:tcPr>
-          <w:p/>
+          <w:p>
+            <w:r>
+              <w:t xml:space="preserve">The purpose of this experiment is to ensure that we were able to extract the received KISS packet over UART and translate that packet into a binary bit stream. </w:t>
+            </w:r>
+          </w:p>
         </w:tc>
       </w:tr>
       <w:tr>
@@ -208,7 +224,11 @@
             <w:tcW w:w="6846" w:type="dxa"/>
             <w:vAlign w:val="center"/>
           </w:tcPr>
-          <w:p/>
+          <w:p>
+            <w:r>
+              <w:t>We will send a packet from our KISS packet generator software and output the binary conversion (done by our microcontroller) through UART which will be displayed on a serial monitor.</w:t>
+            </w:r>
+          </w:p>
         </w:tc>
       </w:tr>
       <w:tr>
@@ -230,7 +250,11 @@
             <w:tcW w:w="6846" w:type="dxa"/>
             <w:vAlign w:val="center"/>
           </w:tcPr>
-          <w:p/>
+          <w:p>
+            <w:r>
+              <w:t>We will be using Rizwan’s given software to generate send the KISS packet and visual studio’s serial terminal to output the data extraction done by our microcontroller.</w:t>
+            </w:r>
+          </w:p>
         </w:tc>
       </w:tr>
       <w:tr>
@@ -254,7 +278,198 @@
           </w:tcPr>
           <w:p>
             <w:pPr>
-              <w:jc w:val="center"/>
+              <w:rPr>
+                <w:noProof/>
+              </w:rPr>
+            </w:pPr>
+            <w:r>
+              <w:rPr>
+                <w:noProof/>
+              </w:rPr>
+              <w:drawing>
+                <wp:inline distT="0" distB="0" distL="0" distR="0" wp14:anchorId="6B0F975B" wp14:editId="1CB79D1D">
+                  <wp:extent cx="1783080" cy="1981200"/>
+                  <wp:effectExtent l="0" t="0" r="7620" b="0"/>
+                  <wp:docPr id="1" name="Picture 1"/>
+                  <wp:cNvGraphicFramePr>
+                    <a:graphicFrameLocks xmlns:a="http://schemas.openxmlformats.org/drawingml/2006/main" noChangeAspect="1"/>
+                  </wp:cNvGraphicFramePr>
+                  <a:graphic xmlns:a="http://schemas.openxmlformats.org/drawingml/2006/main">
+                    <a:graphicData uri="http://schemas.openxmlformats.org/drawingml/2006/picture">
+                      <pic:pic xmlns:pic="http://schemas.openxmlformats.org/drawingml/2006/picture">
+                        <pic:nvPicPr>
+                          <pic:cNvPr id="1" name=""/>
+                          <pic:cNvPicPr/>
+                        </pic:nvPicPr>
+                        <pic:blipFill>
+                          <a:blip r:embed="rId4"/>
+                          <a:stretch>
+                            <a:fillRect/>
+                          </a:stretch>
+                        </pic:blipFill>
+                        <pic:spPr>
+                          <a:xfrm>
+                            <a:off x="0" y="0"/>
+                            <a:ext cx="1787772" cy="1986413"/>
+                          </a:xfrm>
+                          <a:prstGeom prst="rect">
+                            <a:avLst/>
+                          </a:prstGeom>
+                        </pic:spPr>
+                      </pic:pic>
+                    </a:graphicData>
+                  </a:graphic>
+                </wp:inline>
+              </w:drawing>
+            </w:r>
+            <w:r>
+              <w:rPr>
+                <w:noProof/>
+              </w:rPr>
+              <w:t xml:space="preserve">  </w:t>
+            </w:r>
+          </w:p>
+          <w:p>
+            <w:pPr>
+              <w:rPr>
+                <w:b/>
+                <w:bCs/>
+                <w:noProof/>
+                <w:u w:val="single"/>
+              </w:rPr>
+            </w:pPr>
+            <w:r>
+              <w:rPr>
+                <w:b/>
+                <w:bCs/>
+                <w:noProof/>
+                <w:u w:val="single"/>
+              </w:rPr>
+              <w:t>Setup</w:t>
+            </w:r>
+          </w:p>
+          <w:p>
+            <w:pPr>
+              <w:rPr>
+                <w:noProof/>
+              </w:rPr>
+            </w:pPr>
+          </w:p>
+          <w:p>
+            <w:pPr>
+              <w:rPr>
+                <w:noProof/>
+              </w:rPr>
+            </w:pPr>
+            <w:r>
+              <w:rPr>
+                <w:noProof/>
+              </w:rPr>
+              <w:drawing>
+                <wp:inline distT="0" distB="0" distL="0" distR="0" wp14:anchorId="3AD2C3F5" wp14:editId="201A243A">
+                  <wp:extent cx="4522321" cy="338455"/>
+                  <wp:effectExtent l="0" t="0" r="0" b="4445"/>
+                  <wp:docPr id="4" name="Picture 4"/>
+                  <wp:cNvGraphicFramePr>
+                    <a:graphicFrameLocks xmlns:a="http://schemas.openxmlformats.org/drawingml/2006/main" noChangeAspect="1"/>
+                  </wp:cNvGraphicFramePr>
+                  <a:graphic xmlns:a="http://schemas.openxmlformats.org/drawingml/2006/main">
+                    <a:graphicData uri="http://schemas.openxmlformats.org/drawingml/2006/picture">
+                      <pic:pic xmlns:pic="http://schemas.openxmlformats.org/drawingml/2006/picture">
+                        <pic:nvPicPr>
+                          <pic:cNvPr id="1" name=""/>
+                          <pic:cNvPicPr/>
+                        </pic:nvPicPr>
+                        <pic:blipFill>
+                          <a:blip r:embed="rId5"/>
+                          <a:stretch>
+                            <a:fillRect/>
+                          </a:stretch>
+                        </pic:blipFill>
+                        <pic:spPr>
+                          <a:xfrm>
+                            <a:off x="0" y="0"/>
+                            <a:ext cx="5463233" cy="408874"/>
+                          </a:xfrm>
+                          <a:prstGeom prst="rect">
+                            <a:avLst/>
+                          </a:prstGeom>
+                        </pic:spPr>
+                      </pic:pic>
+                    </a:graphicData>
+                  </a:graphic>
+                </wp:inline>
+              </w:drawing>
+            </w:r>
+          </w:p>
+          <w:p>
+            <w:pPr>
+              <w:rPr>
+                <w:b/>
+                <w:bCs/>
+                <w:noProof/>
+                <w:u w:val="single"/>
+              </w:rPr>
+            </w:pPr>
+            <w:r>
+              <w:rPr>
+                <w:b/>
+                <w:bCs/>
+                <w:noProof/>
+                <w:u w:val="single"/>
+              </w:rPr>
+              <w:t>input</w:t>
+            </w:r>
+            <w:r>
+              <w:rPr>
+                <w:b/>
+                <w:bCs/>
+                <w:noProof/>
+                <w:u w:val="single"/>
+              </w:rPr>
+              <w:t xml:space="preserve"> </w:t>
+            </w:r>
+            <w:r>
+              <w:rPr>
+                <w:b/>
+                <w:bCs/>
+                <w:noProof/>
+                <w:u w:val="single"/>
+              </w:rPr>
+              <w:t>p</w:t>
+            </w:r>
+            <w:r>
+              <w:rPr>
+                <w:b/>
+                <w:bCs/>
+                <w:noProof/>
+                <w:u w:val="single"/>
+              </w:rPr>
+              <w:t>acket</w:t>
+            </w:r>
+          </w:p>
+          <w:p>
+            <w:pPr>
+              <w:rPr>
+                <w:b/>
+                <w:bCs/>
+                <w:u w:val="single"/>
+              </w:rPr>
+            </w:pPr>
+            <w:r>
+              <w:rPr>
+                <w:noProof/>
+              </w:rPr>
+              <w:t xml:space="preserve"> </w:t>
+            </w:r>
+          </w:p>
+          <w:p>
+            <w:pPr>
+              <w:rPr>
+                <w:b/>
+                <w:bCs/>
+                <w:u w:val="single"/>
+              </w:rPr>
             </w:pPr>
           </w:p>
         </w:tc>
@@ -269,6 +484,7 @@
               <w:jc w:val="right"/>
             </w:pPr>
             <w:r>
+              <w:lastRenderedPageBreak/>
               <w:t xml:space="preserve">Data Points: </w:t>
             </w:r>
           </w:p>
@@ -280,8 +496,56 @@
           </w:tcPr>
           <w:p>
             <w:pPr>
-              <w:jc w:val="center"/>
-            </w:pPr>
+              <w:rPr>
+                <w:noProof/>
+              </w:rPr>
+            </w:pPr>
+            <w:r>
+              <w:rPr>
+                <w:noProof/>
+              </w:rPr>
+              <w:drawing>
+                <wp:inline distT="0" distB="0" distL="0" distR="0" wp14:anchorId="0EF09586" wp14:editId="3EA4F21C">
+                  <wp:extent cx="2941575" cy="3391194"/>
+                  <wp:effectExtent l="0" t="0" r="0" b="0"/>
+                  <wp:docPr id="2" name="Picture 2" descr="A picture containing text&#10;&#10;Description automatically generated"/>
+                  <wp:cNvGraphicFramePr>
+                    <a:graphicFrameLocks xmlns:a="http://schemas.openxmlformats.org/drawingml/2006/main" noChangeAspect="1"/>
+                  </wp:cNvGraphicFramePr>
+                  <a:graphic xmlns:a="http://schemas.openxmlformats.org/drawingml/2006/main">
+                    <a:graphicData uri="http://schemas.openxmlformats.org/drawingml/2006/picture">
+                      <pic:pic xmlns:pic="http://schemas.openxmlformats.org/drawingml/2006/picture">
+                        <pic:nvPicPr>
+                          <pic:cNvPr id="2" name="Picture 2" descr="A picture containing text&#10;&#10;Description automatically generated"/>
+                          <pic:cNvPicPr/>
+                        </pic:nvPicPr>
+                        <pic:blipFill>
+                          <a:blip r:embed="rId6">
+                            <a:extLst>
+                              <a:ext uri="{28A0092B-C50C-407E-A947-70E740481C1C}">
+                                <a14:useLocalDpi xmlns:a14="http://schemas.microsoft.com/office/drawing/2010/main" val="0"/>
+                              </a:ext>
+                            </a:extLst>
+                          </a:blip>
+                          <a:stretch>
+                            <a:fillRect/>
+                          </a:stretch>
+                        </pic:blipFill>
+                        <pic:spPr>
+                          <a:xfrm>
+                            <a:off x="0" y="0"/>
+                            <a:ext cx="2941575" cy="3391194"/>
+                          </a:xfrm>
+                          <a:prstGeom prst="rect">
+                            <a:avLst/>
+                          </a:prstGeom>
+                        </pic:spPr>
+                      </pic:pic>
+                    </a:graphicData>
+                  </a:graphic>
+                </wp:inline>
+              </w:drawing>
+            </w:r>
           </w:p>
         </w:tc>
       </w:tr>
@@ -308,6 +572,9 @@
             <w:pPr>
               <w:jc w:val="center"/>
             </w:pPr>
+            <w:r>
+              <w:t>Pass</w:t>
+            </w:r>
           </w:p>
         </w:tc>
       </w:tr>
@@ -330,7 +597,11 @@
             <w:tcW w:w="6846" w:type="dxa"/>
             <w:vAlign w:val="center"/>
           </w:tcPr>
-          <w:p/>
+          <w:p>
+            <w:r>
+              <w:t>The binary data being displayed on the serial monitor correctly corresponds to the hexadecimal values sent from Rizwan’s software. The second hex value was not displayed, because it is not needed.</w:t>
+            </w:r>
+          </w:p>
         </w:tc>
       </w:tr>
       <w:tr>
@@ -356,6 +627,9 @@
             <w:pPr>
               <w:jc w:val="center"/>
             </w:pPr>
+            <w:r>
+              <w:t>None</w:t>
+            </w:r>
           </w:p>
         </w:tc>
       </w:tr>

</xml_diff>